<commit_message>
deleted:    Key_words.txt 	modified:   file_dialoger.py 	modified:   misc/ad_resume_parsing.ipynb 	modified:   misc/tw_resume_parsing.ipynb 	modified:   misc/tw_smart_cv_wip.ipynb 	modified:   smart_cv/__init__.py 	modified:   smart_cv/base.py 	deleted:    smart_cv/data/DT_Template_old.docx 	deleted:    smart_cv/data/config.json 	deleted:    smart_cv/data/cvs/CV_Elena.docx 	deleted:    smart_cv/data/cvs/CV_Jonathan.docx 	modified:   smart_cv/data/filled/Guillaume_filled.docx 	modified:   smart_cv/interface.py 	renamed:    smart_cv/ResumeParser.py -> smart_cv/resume_parser.py 	modified:   smart_cv/util.py
</commit_message>
<xml_diff>
--- a/smart_cv/data/filled/Guillaume_filled.docx
+++ b/smart_cv/data/filled/Guillaume_filled.docx
@@ -185,7 +185,7 @@
           <w:rFonts w:ascii="Georgia" w:cs="Georgia" w:eastAsia="Georgia" w:hAnsi="Georgia"/>
           <w:rtl w:val="0"/>
         </w:rPr>
-        <w:t xml:space="preserve">Expérience : 2 ans</w:t>
+        <w:t xml:space="preserve">Expérience : 2 years</w:t>
       </w:r>
     </w:p>
     <w:p>
@@ -212,7 +212,7 @@
           <w:rFonts w:ascii="Georgia" w:cs="Georgia" w:eastAsia="Georgia" w:hAnsi="Georgia"/>
           <w:rtl w:val="0"/>
         </w:rPr>
-        <w:t xml:space="preserve">Disponibilité : dès aujourd’hui</w:t>
+        <w:t xml:space="preserve">Disponibilité : dès aujourd'hui</w:t>
       </w:r>
     </w:p>
     <w:p>
@@ -376,7 +376,7 @@
           <w:szCs w:val="22"/>
           <w:rtl w:val="0"/>
         </w:rPr>
-        <w:t xml:space="preserve">2023 - 3 mois</w:t>
+        <w:t xml:space="preserve">2023 - 3 months</w:t>
       </w:r>
       <w:r>
         <w:rPr>
@@ -465,7 +465,7 @@
           <w:rFonts w:ascii="Georgia" w:cs="Georgia" w:eastAsia="Georgia" w:hAnsi="Georgia"/>
           <w:rtl w:val="0"/>
         </w:rPr>
-        <w:t xml:space="preserve"/>
+        <w:t xml:space="preserve">C, JSON, Flask, Terraform, VSCode</w:t>
       </w:r>
     </w:p>
     <w:p>
@@ -487,7 +487,7 @@
           <w:rFonts w:ascii="Georgia" w:cs="Georgia" w:eastAsia="Georgia" w:hAnsi="Georgia"/>
           <w:rtl w:val="0"/>
         </w:rPr>
-        <w:t xml:space="preserve"/>
+        <w:t xml:space="preserve">To be completed</w:t>
       </w:r>
     </w:p>
     <w:p>
@@ -538,7 +538,7 @@
           <w:szCs w:val="22"/>
           <w:rtl w:val="0"/>
         </w:rPr>
-        <w:t xml:space="preserve">2022 - 1 an</w:t>
+        <w:t xml:space="preserve">2022 - 1 year</w:t>
       </w:r>
       <w:r>
         <w:rPr>
@@ -593,7 +593,7 @@
           <w:rFonts w:ascii="Georgia" w:cs="Georgia" w:eastAsia="Georgia" w:hAnsi="Georgia"/>
           <w:rtl w:val="0"/>
         </w:rPr>
-        <w:t xml:space="preserve">Incident management service</w:t>
+        <w:t xml:space="preserve">JARVIS –Incident management service</w:t>
       </w:r>
     </w:p>
     <w:p>
@@ -627,7 +627,7 @@
           <w:rFonts w:ascii="Georgia" w:cs="Georgia" w:eastAsia="Georgia" w:hAnsi="Georgia"/>
           <w:rtl w:val="0"/>
         </w:rPr>
-        <w:t xml:space="preserve"/>
+        <w:t xml:space="preserve">Java, Spring, Datadog</w:t>
       </w:r>
     </w:p>
     <w:p>
@@ -649,7 +649,7 @@
           <w:rFonts w:ascii="Georgia" w:cs="Georgia" w:eastAsia="Georgia" w:hAnsi="Georgia"/>
           <w:rtl w:val="0"/>
         </w:rPr>
-        <w:t xml:space="preserve"/>
+        <w:t xml:space="preserve">To be completed</w:t>
       </w:r>
     </w:p>
     <w:p>
@@ -700,7 +700,7 @@
           <w:szCs w:val="22"/>
           <w:rtl w:val="0"/>
         </w:rPr>
-        <w:t xml:space="preserve">2020 - 3 mois</w:t>
+        <w:t xml:space="preserve">2020</w:t>
       </w:r>
       <w:r>
         <w:rPr>
@@ -789,7 +789,7 @@
           <w:rFonts w:ascii="Georgia" w:cs="Georgia" w:eastAsia="Georgia" w:hAnsi="Georgia"/>
           <w:rtl w:val="0"/>
         </w:rPr>
-        <w:t xml:space="preserve"/>
+        <w:t xml:space="preserve">To be completed</w:t>
       </w:r>
     </w:p>
     <w:p>
@@ -811,7 +811,7 @@
           <w:rFonts w:ascii="Georgia" w:cs="Georgia" w:eastAsia="Georgia" w:hAnsi="Georgia"/>
           <w:rtl w:val="0"/>
         </w:rPr>
-        <w:t xml:space="preserve"/>
+        <w:t xml:space="preserve">To be completed</w:t>
       </w:r>
     </w:p>
     <w:p>
@@ -905,7 +905,7 @@
           <w:rFonts w:ascii="Georgia" w:cs="Georgia" w:eastAsia="Georgia" w:hAnsi="Georgia"/>
           <w:rtl w:val="0"/>
         </w:rPr>
-        <w:t xml:space="preserve">Reconnaissance Pomme  Poire - Entrainement modèle d’IA pour reconnaissance visuelle de variétés de fruits</w:t>
+        <w:t xml:space="preserve">Reconnaissance Pomme  Poire, Big Beautiful Chess, ShazamIA</w:t>
       </w:r>
     </w:p>
     <w:p>
@@ -961,7 +961,7 @@
           <w:rFonts w:ascii="Georgia" w:cs="Georgia" w:eastAsia="Georgia" w:hAnsi="Georgia"/>
           <w:rtl w:val="0"/>
         </w:rPr>
-        <w:t xml:space="preserve">Anglais (C1), Italien (Intermédiaire), Francais (Natif)</w:t>
+        <w:t xml:space="preserve">Anglais (C1), Italien (Intermédiaire), Francais (Natif), Hindi (Débutant)</w:t>
       </w:r>
     </w:p>
     <w:p>
@@ -1030,14 +1030,14 @@
         <w:rPr>
           <w:rtl w:val="0"/>
         </w:rPr>
-        <w:t xml:space="preserve">2020 - 2022 : </w:t>
+        <w:t xml:space="preserve">2020-2022 : </w:t>
       </w:r>
       <w:r>
         <w:rPr>
           <w:b w:val="1"/>
           <w:rtl w:val="0"/>
         </w:rPr>
-        <w:t xml:space="preserve">Master</w:t>
+        <w:t xml:space="preserve">Master in Big Data, Cloud Computing, Software Dev.</w:t>
       </w:r>
     </w:p>
     <w:p>
@@ -1094,14 +1094,14 @@
         <w:rPr>
           <w:rtl w:val="0"/>
         </w:rPr>
-        <w:t xml:space="preserve">2017 - 2020 : </w:t>
+        <w:t xml:space="preserve">2017-2020 : </w:t>
       </w:r>
       <w:r>
         <w:rPr>
           <w:b w:val="1"/>
           <w:rtl w:val="0"/>
         </w:rPr>
-        <w:t xml:space="preserve">Licence</w:t>
+        <w:t xml:space="preserve">Licence in Sciences Informatiques  Electronique</w:t>
       </w:r>
     </w:p>
     <w:p>
@@ -1158,14 +1158,14 @@
         <w:rPr>
           <w:rtl w:val="0"/>
         </w:rPr>
-        <w:t xml:space="preserve">2014 - 2017 : </w:t>
+        <w:t xml:space="preserve">2014-2017 : </w:t>
       </w:r>
       <w:r>
         <w:rPr>
           <w:b w:val="1"/>
           <w:rtl w:val="0"/>
         </w:rPr>
-        <w:t xml:space="preserve">Baccalauréat Scientifique – Mention Bien</w:t>
+        <w:t xml:space="preserve">Baccalauréat Scientifique</w:t>
       </w:r>
     </w:p>
     <w:p>
@@ -1277,7 +1277,7 @@
           <w:rFonts w:ascii="Georgia" w:cs="Georgia" w:eastAsia="Georgia" w:hAnsi="Georgia"/>
           <w:rtl w:val="0"/>
         </w:rPr>
-        <w:t xml:space="preserve">Data au sens large, Discipliné et responsable, Arts Martiaux (Ceinture noire en Karaté Wado Ryu)</w:t>
+        <w:t xml:space="preserve">Data au sens large, Data Mining, Statistiques, Machine Learning, Arts Martiaux</w:t>
       </w:r>
     </w:p>
     <w:p>

</xml_diff>